<commit_message>
Updated Resume and Cover Letter (Eng & Kor Ver)
</commit_message>
<xml_diff>
--- a/(Do Not Open)/Template/Chaewan_Woo_Cover_Letter_Kor.docx
+++ b/(Do Not Open)/Template/Chaewan_Woo_Cover_Letter_Kor.docx
@@ -43,43 +43,99 @@
         <w:rPr>
           <w:rFonts w:asciiTheme="minorHAnsi" w:eastAsiaTheme="minorHAnsi" w:hAnsiTheme="minorHAnsi"/>
         </w:rPr>
-        <w:t>중학교 1학년 1학기까지 마친 후 캐나다로 유학을 떠나 Bayview Middle School을 졸업하였고, 이후</w:t>
+        <w:t>중학교 1학년 1학기까지 마친 후 캐나다로 유학을 떠나 Bayview Middle School을 졸업</w:t>
       </w:r>
       <w:r>
         <w:rPr>
           <w:rFonts w:asciiTheme="minorHAnsi" w:eastAsiaTheme="minorHAnsi" w:hAnsiTheme="minorHAnsi" w:hint="eastAsia"/>
         </w:rPr>
+        <w:t>한 뒤,</w:t>
+      </w:r>
+      <w:r>
+        <w:rPr>
+          <w:rFonts w:asciiTheme="minorHAnsi" w:eastAsiaTheme="minorHAnsi" w:hAnsiTheme="minorHAnsi"/>
+        </w:rPr>
         <w:t xml:space="preserve"> </w:t>
       </w:r>
+      <w:bookmarkStart w:id="0" w:name="_GoBack"/>
+      <w:bookmarkEnd w:id="0"/>
       <w:r>
         <w:rPr>
           <w:rFonts w:asciiTheme="minorHAnsi" w:eastAsiaTheme="minorHAnsi" w:hAnsiTheme="minorHAnsi"/>
         </w:rPr>
-        <w:t>Niagara Christian Community of Schools에서 고등학교 과정을 이어갔습니다.</w:t>
-      </w:r>
-      <w:r>
-        <w:rPr>
-          <w:rFonts w:asciiTheme="majorHAnsi" w:eastAsiaTheme="majorHAnsi" w:hAnsiTheme="majorHAnsi"/>
+        <w:t xml:space="preserve">Niagara Christian Community of Schools에서 고등학교 </w:t>
+      </w:r>
+      <w:r>
+        <w:rPr>
+          <w:rFonts w:asciiTheme="minorHAnsi" w:eastAsiaTheme="minorHAnsi" w:hAnsiTheme="minorHAnsi" w:hint="eastAsia"/>
+        </w:rPr>
+        <w:t xml:space="preserve">전 </w:t>
+      </w:r>
+      <w:r>
+        <w:rPr>
+          <w:rFonts w:asciiTheme="minorHAnsi" w:eastAsiaTheme="minorHAnsi" w:hAnsiTheme="minorHAnsi"/>
+        </w:rPr>
+        <w:t xml:space="preserve">과정을 </w:t>
+      </w:r>
+      <w:r>
+        <w:rPr>
+          <w:rFonts w:asciiTheme="minorHAnsi" w:eastAsiaTheme="minorHAnsi" w:hAnsiTheme="minorHAnsi" w:hint="eastAsia"/>
+        </w:rPr>
+        <w:t>이수하며 학업에</w:t>
+      </w:r>
+      <w:r>
+        <w:rPr>
+          <w:rFonts w:asciiTheme="minorHAnsi" w:eastAsiaTheme="minorHAnsi" w:hAnsiTheme="minorHAnsi" w:hint="eastAsia"/>
         </w:rPr>
         <w:t xml:space="preserve"> </w:t>
       </w:r>
       <w:r>
         <w:rPr>
-          <w:rFonts w:asciiTheme="majorHAnsi" w:eastAsiaTheme="majorHAnsi" w:hAnsiTheme="majorHAnsi" w:hint="eastAsia"/>
-        </w:rPr>
-        <w:t>열심히 공부</w:t>
-      </w:r>
-      <w:r>
-        <w:rPr>
-          <w:rFonts w:asciiTheme="majorHAnsi" w:eastAsiaTheme="majorHAnsi" w:hAnsiTheme="majorHAnsi" w:hint="eastAsia"/>
-        </w:rPr>
-        <w:t xml:space="preserve">하여 </w:t>
-      </w:r>
-      <w:r>
-        <w:rPr>
-          <w:rFonts w:asciiTheme="majorHAnsi" w:eastAsiaTheme="majorHAnsi" w:hAnsiTheme="majorHAnsi"/>
-        </w:rPr>
-        <w:t>9학년부터 12학년까지 매년 성적 우수생으로 선정되었고, 그 결과 University of Toronto에 입학하여 Computer Science, Mathematics, Statistics를 전공하였습니다.</w:t>
+          <w:rFonts w:asciiTheme="minorHAnsi" w:eastAsiaTheme="minorHAnsi" w:hAnsiTheme="minorHAnsi" w:hint="eastAsia"/>
+        </w:rPr>
+        <w:t>꾸</w:t>
+      </w:r>
+      <w:r>
+        <w:rPr>
+          <w:rFonts w:asciiTheme="minorHAnsi" w:eastAsiaTheme="minorHAnsi" w:hAnsiTheme="minorHAnsi" w:hint="eastAsia"/>
+        </w:rPr>
+        <w:t>준</w:t>
+      </w:r>
+      <w:r>
+        <w:rPr>
+          <w:rFonts w:asciiTheme="minorHAnsi" w:eastAsiaTheme="minorHAnsi" w:hAnsiTheme="minorHAnsi" w:hint="eastAsia"/>
+        </w:rPr>
+        <w:t>하게</w:t>
+      </w:r>
+      <w:r>
+        <w:rPr>
+          <w:rFonts w:asciiTheme="minorHAnsi" w:eastAsiaTheme="minorHAnsi" w:hAnsiTheme="minorHAnsi" w:hint="eastAsia"/>
+        </w:rPr>
+        <w:t xml:space="preserve"> </w:t>
+      </w:r>
+      <w:r>
+        <w:rPr>
+          <w:rFonts w:asciiTheme="minorHAnsi" w:eastAsiaTheme="minorHAnsi" w:hAnsiTheme="minorHAnsi" w:hint="eastAsia"/>
+        </w:rPr>
+        <w:t>몰두했습니다.</w:t>
+      </w:r>
+      <w:r>
+        <w:rPr>
+          <w:rFonts w:asciiTheme="minorHAnsi" w:eastAsiaTheme="minorHAnsi" w:hAnsiTheme="minorHAnsi" w:hint="eastAsia"/>
+        </w:rPr>
+        <w:t xml:space="preserve"> </w:t>
+      </w:r>
+      <w:r>
+        <w:rPr>
+          <w:rFonts w:asciiTheme="majorHAnsi" w:eastAsiaTheme="majorHAnsi" w:hAnsiTheme="majorHAnsi"/>
+        </w:rPr>
+        <w:t>9학년부터 12학년까지 매년 성적 우수생으로 선정되었고, 그 결과 University of Toronto에 입학하여 Computer Science, Mathematics, Statistics를 전공</w:t>
+      </w:r>
+      <w:r>
+        <w:rPr>
+          <w:rFonts w:asciiTheme="majorHAnsi" w:eastAsiaTheme="majorHAnsi" w:hAnsiTheme="majorHAnsi" w:hint="eastAsia"/>
+        </w:rPr>
+        <w:t>했습니다.</w:t>
       </w:r>
     </w:p>
     <w:p>
@@ -239,13 +295,7 @@
         <w:rPr>
           <w:rFonts w:asciiTheme="majorHAnsi" w:eastAsiaTheme="majorHAnsi" w:hAnsiTheme="majorHAnsi"/>
         </w:rPr>
-        <w:t xml:space="preserve">이후 군 복무를 위해 한국에 귀국한 뒤, </w:t>
-      </w:r>
-      <w:r>
-        <w:rPr>
-          <w:rFonts w:asciiTheme="majorHAnsi" w:eastAsiaTheme="majorHAnsi" w:hAnsiTheme="majorHAnsi"/>
-        </w:rPr>
-        <w:t>코로</w:t>
+        <w:t>이후 군 복무를 위해 한국에 귀국한 뒤, 코로</w:t>
       </w:r>
       <w:r>
         <w:rPr>
@@ -257,13 +307,7 @@
         <w:rPr>
           <w:rFonts w:asciiTheme="majorHAnsi" w:eastAsiaTheme="majorHAnsi" w:hAnsiTheme="majorHAnsi"/>
         </w:rPr>
-        <w:t>-</w:t>
-      </w:r>
-      <w:r>
-        <w:rPr>
-          <w:rFonts w:asciiTheme="majorHAnsi" w:eastAsiaTheme="majorHAnsi" w:hAnsiTheme="majorHAnsi"/>
-        </w:rPr>
-        <w:t xml:space="preserve">19 팬데믹의 발생으로 인해 입대가 지연되었고 외부 활동도 크게 제한된 상황 속에서, 자연스럽게 취미였던 게임을 다시 접하게 되었습니다. 그 기간 동안 </w:t>
+        <w:t xml:space="preserve">-19 팬데믹의 발생으로 인해 입대가 지연되었고 외부 활동도 크게 제한된 상황 속에서, 자연스럽게 취미였던 게임을 다시 접하게 되었습니다. 그 기간 동안 </w:t>
       </w:r>
       <w:r>
         <w:rPr>
@@ -353,8 +397,6 @@
         </w:rPr>
         <w:t xml:space="preserve">다시 </w:t>
       </w:r>
-      <w:bookmarkStart w:id="0" w:name="_GoBack"/>
-      <w:bookmarkEnd w:id="0"/>
       <w:r>
         <w:rPr>
           <w:rFonts w:asciiTheme="majorHAnsi" w:eastAsiaTheme="majorHAnsi" w:hAnsiTheme="majorHAnsi" w:hint="eastAsia"/>
@@ -395,14 +437,14 @@
         <w:rPr>
           <w:rFonts w:asciiTheme="majorHAnsi" w:eastAsiaTheme="majorHAnsi" w:hAnsiTheme="majorHAnsi"/>
         </w:rPr>
-        <w:t xml:space="preserve"> 기능 구현의 완성도와 구조적 설계에 특히 </w:t>
+        <w:t xml:space="preserve"> 기능 구현의 완성도와 구조적 설계에 특히 신경 쓰며 개발 역량을 꾸준히 확장해 나갔습니다. 매 학기 성적 우수생으로 </w:t>
       </w:r>
       <w:r>
         <w:rPr>
           <w:rFonts w:asciiTheme="majorHAnsi" w:eastAsiaTheme="majorHAnsi" w:hAnsiTheme="majorHAnsi"/>
         </w:rPr>
         <w:lastRenderedPageBreak/>
-        <w:t>신경 쓰며 개발 역량을 꾸준히 확장해 나갔습니다. 매 학기 성적 우수생으로 선정되었으며</w:t>
+        <w:t>선정되었으며</w:t>
       </w:r>
       <w:r>
         <w:rPr>
@@ -482,13 +524,13 @@
         <w:rPr>
           <w:rFonts w:asciiTheme="majorHAnsi" w:eastAsiaTheme="majorHAnsi" w:hAnsiTheme="majorHAnsi"/>
         </w:rPr>
-        <w:t xml:space="preserve"> 경험하였</w:t>
-      </w:r>
-      <w:r>
-        <w:rPr>
-          <w:rFonts w:asciiTheme="majorHAnsi" w:eastAsiaTheme="majorHAnsi" w:hAnsiTheme="majorHAnsi" w:hint="eastAsia"/>
-        </w:rPr>
-        <w:t>습니다.</w:t>
+        <w:t xml:space="preserve"> 경험</w:t>
+      </w:r>
+      <w:r>
+        <w:rPr>
+          <w:rFonts w:asciiTheme="majorHAnsi" w:eastAsiaTheme="majorHAnsi" w:hAnsiTheme="majorHAnsi" w:hint="eastAsia"/>
+        </w:rPr>
+        <w:t>했습니다.</w:t>
       </w:r>
       <w:r>
         <w:rPr>
@@ -532,7 +574,19 @@
         <w:rPr>
           <w:rFonts w:asciiTheme="majorHAnsi" w:eastAsiaTheme="majorHAnsi" w:hAnsiTheme="majorHAnsi"/>
         </w:rPr>
-        <w:t xml:space="preserve"> C++의 메모리 관리, 성능 제어, 그리고 저수준 접근 방식에 매력을 느껴 보다 심화된 학습을 위해 SDL2 기반의 2D 게임 프레임워크를 직접 설계 및 개발하였습니다. 이 프레임워크는 단순히 인터넷에 있는 오픈소스를 따라 만든 것이 아니라, 실제 게임에서 어떤 구조가 필요한지, 어떤 자료구조가 적절한지, 어떻게 모듈화를 할지에 대해 깊이 고민하고 스스로 설계한 결과물입니다. ECS(Entity Component System) 구조, UI 위젯 시스템, 충돌 감지</w:t>
+        <w:t xml:space="preserve"> C++의 메모리 관리, 성능 제어, 그리고 저수준 접근 방식에 매력을 느껴 보다 심화된 학습을 위해 SDL2 기반의 2D 게임 프레임워크를 직접 설계 및 개발</w:t>
+      </w:r>
+      <w:r>
+        <w:rPr>
+          <w:rFonts w:asciiTheme="majorHAnsi" w:eastAsiaTheme="majorHAnsi" w:hAnsiTheme="majorHAnsi" w:hint="eastAsia"/>
+        </w:rPr>
+        <w:t>했습니다.</w:t>
+      </w:r>
+      <w:r>
+        <w:rPr>
+          <w:rFonts w:asciiTheme="majorHAnsi" w:eastAsiaTheme="majorHAnsi" w:hAnsiTheme="majorHAnsi"/>
+        </w:rPr>
+        <w:t xml:space="preserve"> 이 프레임워크는 단순히 인터넷에 있는 오픈소스를 따라 만든 것이 아니라, 실제 게임에서 어떤 구조가 필요한지, 어떤 자료구조가 적절한지, 어떻게 모듈화를 할지에 대해 깊이 고민하고 스스로 설계한 결과물입니다. ECS(Entity Component System) 구조, UI 위젯 시스템, 충돌 감지</w:t>
       </w:r>
       <w:r>
         <w:rPr>

</xml_diff>